<commit_message>
Update name on file
</commit_message>
<xml_diff>
--- a/Model Assignment CoverPage.docx
+++ b/Model Assignment CoverPage.docx
@@ -392,7 +392,7 @@
     </w:p>
     <w:p>
       <w:pPr>
-        <w:spacing w:line="256" w:lineRule="auto"/>
+        <w:pStyle w:val="Title"/>
         <w:rPr>
           <w:rFonts w:ascii="Times New Roman" w:eastAsia="Calibri" w:hAnsi="Times New Roman" w:cs="Times New Roman"/>
           <w:sz w:val="36"/>
@@ -414,6 +414,14 @@
           <w:szCs w:val="36"/>
         </w:rPr>
         <w:t>-</w:t>
+      </w:r>
+      <w:r>
+        <w:rPr>
+          <w:rFonts w:ascii="Times New Roman" w:eastAsia="Calibri" w:hAnsi="Times New Roman" w:cs="Times New Roman"/>
+          <w:sz w:val="36"/>
+          <w:szCs w:val="36"/>
+        </w:rPr>
+        <w:t xml:space="preserve"> 1817002318</w:t>
       </w:r>
     </w:p>
     <w:p>
@@ -532,25 +540,7 @@
             <w:sz w:val="24"/>
             <w:szCs w:val="24"/>
           </w:rPr>
-          <w:t>https://dynamicweb2025m</w:t>
-        </w:r>
-        <w:r>
-          <w:rPr>
-            <w:rStyle w:val="Hyperlink"/>
-            <w:rFonts w:ascii="Times New Roman" w:hAnsi="Times New Roman" w:cs="Times New Roman"/>
-            <w:sz w:val="24"/>
-            <w:szCs w:val="24"/>
-          </w:rPr>
-          <w:t>2</w:t>
-        </w:r>
-        <w:r>
-          <w:rPr>
-            <w:rStyle w:val="Hyperlink"/>
-            <w:rFonts w:ascii="Times New Roman" w:hAnsi="Times New Roman" w:cs="Times New Roman"/>
-            <w:sz w:val="24"/>
-            <w:szCs w:val="24"/>
-          </w:rPr>
-          <w:t>a1.netlify.app</w:t>
+          <w:t>https://dynamicweb2025m2a1.netlify.app</w:t>
         </w:r>
       </w:hyperlink>
       <w:r>
@@ -1047,7 +1037,6 @@
   <w:style w:type="character" w:default="1" w:styleId="DefaultParagraphFont">
     <w:name w:val="Default Paragraph Font"/>
     <w:uiPriority w:val="1"/>
-    <w:semiHidden/>
     <w:unhideWhenUsed/>
   </w:style>
   <w:style w:type="table" w:default="1" w:styleId="TableNormal">
@@ -1645,12 +1634,7 @@
 </file>
 
 <file path=customXml/item2.xml><?xml version="1.0" encoding="utf-8"?>
-<?mso-contentType ?>
-<FormTemplates xmlns="http://schemas.microsoft.com/sharepoint/v3/contenttype/forms">
-  <Display>DocumentLibraryForm</Display>
-  <Edit>DocumentLibraryForm</Edit>
-  <New>DocumentLibraryForm</New>
-</FormTemplates>
+<b:Sources xmlns:b="http://schemas.openxmlformats.org/officeDocument/2006/bibliography" xmlns="http://schemas.openxmlformats.org/officeDocument/2006/bibliography" SelectedStyle="\APASixthEditionOfficeOnline.xsl" StyleName="APA" Version="6"/>
 </file>
 
 <file path=customXml/item3.xml><?xml version="1.0" encoding="utf-8"?>
@@ -1662,7 +1646,12 @@
 </file>
 
 <file path=customXml/item4.xml><?xml version="1.0" encoding="utf-8"?>
-<b:Sources xmlns:b="http://schemas.openxmlformats.org/officeDocument/2006/bibliography" xmlns="http://schemas.openxmlformats.org/officeDocument/2006/bibliography" SelectedStyle="\APASixthEditionOfficeOnline.xsl" StyleName="APA" Version="6"/>
+<?mso-contentType ?>
+<FormTemplates xmlns="http://schemas.microsoft.com/sharepoint/v3/contenttype/forms">
+  <Display>DocumentLibraryForm</Display>
+  <Edit>DocumentLibraryForm</Edit>
+  <New>DocumentLibraryForm</New>
+</FormTemplates>
 </file>
 
 <file path=customXml/itemProps1.xml><?xml version="1.0" encoding="utf-8"?>
@@ -1684,9 +1673,9 @@
 </file>
 
 <file path=customXml/itemProps2.xml><?xml version="1.0" encoding="utf-8"?>
-<ds:datastoreItem xmlns:ds="http://schemas.openxmlformats.org/officeDocument/2006/customXml" ds:itemID="{5D0AD06E-B7F3-487B-82C3-8E279DC96B75}">
+<ds:datastoreItem xmlns:ds="http://schemas.openxmlformats.org/officeDocument/2006/customXml" ds:itemID="{E21670B1-2256-4359-B45F-1542AE50BA81}">
   <ds:schemaRefs>
-    <ds:schemaRef ds:uri="http://schemas.microsoft.com/sharepoint/v3/contenttype/forms"/>
+    <ds:schemaRef ds:uri="http://schemas.openxmlformats.org/officeDocument/2006/bibliography"/>
   </ds:schemaRefs>
 </ds:datastoreItem>
 </file>
@@ -1702,9 +1691,9 @@
 </file>
 
 <file path=customXml/itemProps4.xml><?xml version="1.0" encoding="utf-8"?>
-<ds:datastoreItem xmlns:ds="http://schemas.openxmlformats.org/officeDocument/2006/customXml" ds:itemID="{E21670B1-2256-4359-B45F-1542AE50BA81}">
+<ds:datastoreItem xmlns:ds="http://schemas.openxmlformats.org/officeDocument/2006/customXml" ds:itemID="{5D0AD06E-B7F3-487B-82C3-8E279DC96B75}">
   <ds:schemaRefs>
-    <ds:schemaRef ds:uri="http://schemas.openxmlformats.org/officeDocument/2006/bibliography"/>
+    <ds:schemaRef ds:uri="http://schemas.microsoft.com/sharepoint/v3/contenttype/forms"/>
   </ds:schemaRefs>
 </ds:datastoreItem>
 </file>
</xml_diff>